<commit_message>
Úprava Dokuentace z pohledu uživatele stránky
</commit_message>
<xml_diff>
--- a/Doc/Dokumentace.docx
+++ b/Doc/Dokumentace.docx
@@ -424,76 +424,706 @@
       </w:r>
     </w:p>
     <w:p>
+      <w:r>
+        <w:rPr>
+          <w:sz w:val="36"/>
+          <w:szCs w:val="36"/>
+        </w:rPr>
+        <w:br w:type="page"/>
+      </w:r>
+    </w:p>
+    <w:p>
+      <w:pPr>
+        <w:rPr>
+          <w:sz w:val="36"/>
+          <w:szCs w:val="36"/>
+        </w:rPr>
+      </w:pPr>
+    </w:p>
+    <w:p>
+      <w:r>
+        <w:rPr>
+          <w:sz w:val="36"/>
+          <w:szCs w:val="36"/>
+        </w:rPr>
+        <w:t>Jak fungovat na stránce?</w:t>
+      </w:r>
+    </w:p>
+    <w:p>
+      <w:r>
+        <w:t xml:space="preserve">Když se dostaneme na stránku, můžeme zde listovat hned po přihlášení mezi nápady z Kroužku </w:t>
+      </w:r>
+      <w:proofErr w:type="spellStart"/>
+      <w:r>
+        <w:t>mechatroniky</w:t>
+      </w:r>
+      <w:proofErr w:type="spellEnd"/>
+      <w:r>
+        <w:t xml:space="preserve">. Po </w:t>
+      </w:r>
+      <w:proofErr w:type="spellStart"/>
+      <w:r>
+        <w:t>rozkliknutí</w:t>
+      </w:r>
+      <w:proofErr w:type="spellEnd"/>
+      <w:r>
+        <w:t xml:space="preserve"> daného nápadu, uvidíme informace o projektu, v jakém je stavu, a též tlačítko, zda máme o pokračování na tomto projektu zájem.</w:t>
+      </w:r>
+    </w:p>
+    <w:p/>
+    <w:p>
+      <w:pPr>
+        <w:rPr>
+          <w:sz w:val="32"/>
+        </w:rPr>
+      </w:pPr>
+      <w:r>
+        <w:rPr>
+          <w:sz w:val="32"/>
+        </w:rPr>
+        <w:t>Ale jak na to?</w:t>
+      </w:r>
+    </w:p>
+    <w:p>
+      <w:r>
+        <w:t xml:space="preserve">Stránku zapneme </w:t>
+      </w:r>
+    </w:p>
+    <w:p>
+      <w:r>
+        <w:rPr>
+          <w:noProof/>
+        </w:rPr>
+        <w:drawing>
+          <wp:inline distT="0" distB="0" distL="0" distR="0" wp14:anchorId="7FD5DE9B" wp14:editId="77848551">
+            <wp:extent cx="5760720" cy="3240405"/>
+            <wp:effectExtent l="0" t="0" r="0" b="0"/>
+            <wp:docPr id="1" name="Obrázek 1"/>
+            <wp:cNvGraphicFramePr>
+              <a:graphicFrameLocks xmlns:a="http://schemas.openxmlformats.org/drawingml/2006/main" noChangeAspect="1"/>
+            </wp:cNvGraphicFramePr>
+            <a:graphic xmlns:a="http://schemas.openxmlformats.org/drawingml/2006/main">
+              <a:graphicData uri="http://schemas.openxmlformats.org/drawingml/2006/picture">
+                <pic:pic xmlns:pic="http://schemas.openxmlformats.org/drawingml/2006/picture">
+                  <pic:nvPicPr>
+                    <pic:cNvPr id="1" name=""/>
+                    <pic:cNvPicPr/>
+                  </pic:nvPicPr>
+                  <pic:blipFill>
+                    <a:blip r:embed="rId6"/>
+                    <a:stretch>
+                      <a:fillRect/>
+                    </a:stretch>
+                  </pic:blipFill>
+                  <pic:spPr>
+                    <a:xfrm>
+                      <a:off x="0" y="0"/>
+                      <a:ext cx="5760720" cy="3240405"/>
+                    </a:xfrm>
+                    <a:prstGeom prst="rect">
+                      <a:avLst/>
+                    </a:prstGeom>
+                  </pic:spPr>
+                </pic:pic>
+              </a:graphicData>
+            </a:graphic>
+          </wp:inline>
+        </w:drawing>
+      </w:r>
+    </w:p>
+    <w:p>
+      <w:r>
+        <w:t>Zde je stránka s Default Mode vzhledem</w:t>
+      </w:r>
+    </w:p>
+    <w:p>
+      <w:r>
+        <w:t>Jak vidíme můžeme se přihlásit tlačítkem LOGIN</w:t>
+      </w:r>
+    </w:p>
+    <w:p>
+      <w:r>
+        <w:t xml:space="preserve">Nebo jít zde na (tuto) </w:t>
+      </w:r>
+      <w:proofErr w:type="spellStart"/>
+      <w:proofErr w:type="gramStart"/>
+      <w:r>
+        <w:t>Hl.stránku</w:t>
+      </w:r>
+      <w:proofErr w:type="spellEnd"/>
+      <w:proofErr w:type="gramEnd"/>
+      <w:r>
+        <w:t xml:space="preserve"> tlačítkem DOMŮ</w:t>
+      </w:r>
+    </w:p>
+    <w:p>
+      <w:r>
+        <w:t xml:space="preserve">Či si vyhledat v okénku vyhledat: </w:t>
+      </w:r>
+      <w:proofErr w:type="gramStart"/>
+      <w:r>
+        <w:t xml:space="preserve">[  </w:t>
+      </w:r>
+      <w:proofErr w:type="gramEnd"/>
+      <w:r>
+        <w:t xml:space="preserve">   ]</w:t>
+      </w:r>
+    </w:p>
+    <w:p/>
+    <w:p>
+      <w:r>
+        <w:rPr>
+          <w:noProof/>
+        </w:rPr>
+        <w:lastRenderedPageBreak/>
+        <w:drawing>
+          <wp:inline distT="0" distB="0" distL="0" distR="0" wp14:anchorId="5B2A3D35" wp14:editId="4777016F">
+            <wp:extent cx="5760720" cy="3240405"/>
+            <wp:effectExtent l="0" t="0" r="0" b="0"/>
+            <wp:docPr id="2" name="Obrázek 2"/>
+            <wp:cNvGraphicFramePr>
+              <a:graphicFrameLocks xmlns:a="http://schemas.openxmlformats.org/drawingml/2006/main" noChangeAspect="1"/>
+            </wp:cNvGraphicFramePr>
+            <a:graphic xmlns:a="http://schemas.openxmlformats.org/drawingml/2006/main">
+              <a:graphicData uri="http://schemas.openxmlformats.org/drawingml/2006/picture">
+                <pic:pic xmlns:pic="http://schemas.openxmlformats.org/drawingml/2006/picture">
+                  <pic:nvPicPr>
+                    <pic:cNvPr id="1" name=""/>
+                    <pic:cNvPicPr/>
+                  </pic:nvPicPr>
+                  <pic:blipFill>
+                    <a:blip r:embed="rId7"/>
+                    <a:stretch>
+                      <a:fillRect/>
+                    </a:stretch>
+                  </pic:blipFill>
+                  <pic:spPr>
+                    <a:xfrm>
+                      <a:off x="0" y="0"/>
+                      <a:ext cx="5760720" cy="3240405"/>
+                    </a:xfrm>
+                    <a:prstGeom prst="rect">
+                      <a:avLst/>
+                    </a:prstGeom>
+                  </pic:spPr>
+                </pic:pic>
+              </a:graphicData>
+            </a:graphic>
+          </wp:inline>
+        </w:drawing>
+      </w:r>
+    </w:p>
+    <w:p>
+      <w:r>
+        <w:t>Zde je stránka s </w:t>
+      </w:r>
+      <w:proofErr w:type="spellStart"/>
+      <w:r>
+        <w:t>Vlasak</w:t>
+      </w:r>
+      <w:proofErr w:type="spellEnd"/>
+      <w:r>
+        <w:t xml:space="preserve"> Mode vzhledem</w:t>
+      </w:r>
+    </w:p>
+    <w:p>
+      <w:r>
+        <w:t xml:space="preserve">Jak můžete vidět je podobná vzhledu prvnímu a funkce tu jsou </w:t>
+      </w:r>
+      <w:proofErr w:type="spellStart"/>
+      <w:r>
+        <w:t>uplně</w:t>
+      </w:r>
+      <w:proofErr w:type="spellEnd"/>
+      <w:r>
+        <w:t xml:space="preserve"> stejné ale pojďme se podívat </w:t>
+      </w:r>
+      <w:proofErr w:type="gramStart"/>
+      <w:r>
+        <w:t>na  stránku</w:t>
+      </w:r>
+      <w:proofErr w:type="gramEnd"/>
+      <w:r>
+        <w:t xml:space="preserve"> po stisknutí tlačítka LOGIN</w:t>
+      </w:r>
+    </w:p>
+    <w:p/>
+    <w:p>
+      <w:r>
+        <w:t>Nejprve tedy v Default mode vzhledu</w:t>
+      </w:r>
+    </w:p>
+    <w:p>
+      <w:r>
+        <w:rPr>
+          <w:noProof/>
+        </w:rPr>
+        <w:drawing>
+          <wp:inline distT="0" distB="0" distL="0" distR="0" wp14:anchorId="3D3D50E1" wp14:editId="0D67E7E2">
+            <wp:extent cx="5760720" cy="3240405"/>
+            <wp:effectExtent l="0" t="0" r="0" b="0"/>
+            <wp:docPr id="3" name="Obrázek 3"/>
+            <wp:cNvGraphicFramePr>
+              <a:graphicFrameLocks xmlns:a="http://schemas.openxmlformats.org/drawingml/2006/main" noChangeAspect="1"/>
+            </wp:cNvGraphicFramePr>
+            <a:graphic xmlns:a="http://schemas.openxmlformats.org/drawingml/2006/main">
+              <a:graphicData uri="http://schemas.openxmlformats.org/drawingml/2006/picture">
+                <pic:pic xmlns:pic="http://schemas.openxmlformats.org/drawingml/2006/picture">
+                  <pic:nvPicPr>
+                    <pic:cNvPr id="1" name=""/>
+                    <pic:cNvPicPr/>
+                  </pic:nvPicPr>
+                  <pic:blipFill>
+                    <a:blip r:embed="rId8"/>
+                    <a:stretch>
+                      <a:fillRect/>
+                    </a:stretch>
+                  </pic:blipFill>
+                  <pic:spPr>
+                    <a:xfrm>
+                      <a:off x="0" y="0"/>
+                      <a:ext cx="5760720" cy="3240405"/>
+                    </a:xfrm>
+                    <a:prstGeom prst="rect">
+                      <a:avLst/>
+                    </a:prstGeom>
+                  </pic:spPr>
+                </pic:pic>
+              </a:graphicData>
+            </a:graphic>
+          </wp:inline>
+        </w:drawing>
+      </w:r>
+    </w:p>
+    <w:p>
+      <w:r>
+        <w:t>Jednoduše zadáte vaše jméno a Heslo, pokud nemáte zde přihlášení, je dole tlačítko registrace</w:t>
+      </w:r>
+    </w:p>
+    <w:p>
+      <w:r>
+        <w:t>[Registrovat se]</w:t>
+      </w:r>
+    </w:p>
+    <w:p/>
+    <w:p/>
+    <w:p>
+      <w:r>
+        <w:t xml:space="preserve">Zde můžete vidět přihlášení ve </w:t>
+      </w:r>
+      <w:proofErr w:type="spellStart"/>
+      <w:r>
+        <w:t>Vlasak</w:t>
+      </w:r>
+      <w:proofErr w:type="spellEnd"/>
+      <w:r>
+        <w:t xml:space="preserve"> Modu</w:t>
+      </w:r>
+    </w:p>
+    <w:p>
+      <w:r>
+        <w:rPr>
+          <w:noProof/>
+        </w:rPr>
+        <w:drawing>
+          <wp:inline distT="0" distB="0" distL="0" distR="0" wp14:anchorId="7E3611AE" wp14:editId="36FF3F54">
+            <wp:extent cx="5760720" cy="3240405"/>
+            <wp:effectExtent l="0" t="0" r="0" b="0"/>
+            <wp:docPr id="4" name="Obrázek 4"/>
+            <wp:cNvGraphicFramePr>
+              <a:graphicFrameLocks xmlns:a="http://schemas.openxmlformats.org/drawingml/2006/main" noChangeAspect="1"/>
+            </wp:cNvGraphicFramePr>
+            <a:graphic xmlns:a="http://schemas.openxmlformats.org/drawingml/2006/main">
+              <a:graphicData uri="http://schemas.openxmlformats.org/drawingml/2006/picture">
+                <pic:pic xmlns:pic="http://schemas.openxmlformats.org/drawingml/2006/picture">
+                  <pic:nvPicPr>
+                    <pic:cNvPr id="1" name=""/>
+                    <pic:cNvPicPr/>
+                  </pic:nvPicPr>
+                  <pic:blipFill>
+                    <a:blip r:embed="rId9"/>
+                    <a:stretch>
+                      <a:fillRect/>
+                    </a:stretch>
+                  </pic:blipFill>
+                  <pic:spPr>
+                    <a:xfrm>
+                      <a:off x="0" y="0"/>
+                      <a:ext cx="5760720" cy="3240405"/>
+                    </a:xfrm>
+                    <a:prstGeom prst="rect">
+                      <a:avLst/>
+                    </a:prstGeom>
+                  </pic:spPr>
+                </pic:pic>
+              </a:graphicData>
+            </a:graphic>
+          </wp:inline>
+        </w:drawing>
+      </w:r>
+    </w:p>
+    <w:p>
+      <w:r>
+        <w:t xml:space="preserve">Funguje </w:t>
+      </w:r>
+      <w:proofErr w:type="spellStart"/>
+      <w:r>
+        <w:t>uplně</w:t>
+      </w:r>
+      <w:proofErr w:type="spellEnd"/>
+      <w:r>
+        <w:t xml:space="preserve"> stejně kde do horní přihrádky napíšete uživatelské jméno a v druhé Heslo</w:t>
+      </w:r>
+    </w:p>
+    <w:p>
+      <w:r>
+        <w:t>Dole je tlačítko registrace</w:t>
+      </w:r>
+    </w:p>
+    <w:p>
+      <w:r>
+        <w:t xml:space="preserve">Pojďme se tedy </w:t>
+      </w:r>
+      <w:proofErr w:type="gramStart"/>
+      <w:r>
+        <w:t>podívat</w:t>
+      </w:r>
+      <w:proofErr w:type="gramEnd"/>
+      <w:r>
+        <w:t xml:space="preserve"> jak vypadá stránka v režimu registrace</w:t>
+      </w:r>
+    </w:p>
+    <w:p>
+      <w:r>
+        <w:t>Prvně v Default Modu</w:t>
+      </w:r>
+    </w:p>
+    <w:p>
+      <w:r>
+        <w:rPr>
+          <w:noProof/>
+        </w:rPr>
+        <w:drawing>
+          <wp:anchor distT="0" distB="0" distL="114300" distR="114300" simplePos="0" relativeHeight="251658240" behindDoc="0" locked="0" layoutInCell="1" allowOverlap="1" wp14:anchorId="66983CE6" wp14:editId="6131DC06">
+            <wp:simplePos x="0" y="0"/>
+            <wp:positionH relativeFrom="column">
+              <wp:posOffset>2042581</wp:posOffset>
+            </wp:positionH>
+            <wp:positionV relativeFrom="paragraph">
+              <wp:posOffset>2957717</wp:posOffset>
+            </wp:positionV>
+            <wp:extent cx="1494940" cy="1055370"/>
+            <wp:effectExtent l="0" t="0" r="0" b="0"/>
+            <wp:wrapNone/>
+            <wp:docPr id="9" name="Obrázek 9"/>
+            <wp:cNvGraphicFramePr>
+              <a:graphicFrameLocks xmlns:a="http://schemas.openxmlformats.org/drawingml/2006/main" noChangeAspect="1"/>
+            </wp:cNvGraphicFramePr>
+            <a:graphic xmlns:a="http://schemas.openxmlformats.org/drawingml/2006/main">
+              <a:graphicData uri="http://schemas.openxmlformats.org/drawingml/2006/picture">
+                <pic:pic xmlns:pic="http://schemas.openxmlformats.org/drawingml/2006/picture">
+                  <pic:nvPicPr>
+                    <pic:cNvPr id="1" name=""/>
+                    <pic:cNvPicPr/>
+                  </pic:nvPicPr>
+                  <pic:blipFill rotWithShape="1">
+                    <a:blip r:embed="rId10" cstate="print">
+                      <a:extLst>
+                        <a:ext uri="{28A0092B-C50C-407E-A947-70E740481C1C}">
+                          <a14:useLocalDpi xmlns:a14="http://schemas.microsoft.com/office/drawing/2010/main" val="0"/>
+                        </a:ext>
+                      </a:extLst>
+                    </a:blip>
+                    <a:srcRect l="35478" t="59665" r="38699" b="7729"/>
+                    <a:stretch/>
+                  </pic:blipFill>
+                  <pic:spPr bwMode="auto">
+                    <a:xfrm>
+                      <a:off x="0" y="0"/>
+                      <a:ext cx="1495811" cy="1055985"/>
+                    </a:xfrm>
+                    <a:prstGeom prst="rect">
+                      <a:avLst/>
+                    </a:prstGeom>
+                    <a:ln>
+                      <a:noFill/>
+                    </a:ln>
+                    <a:extLst>
+                      <a:ext uri="{53640926-AAD7-44D8-BBD7-CCE9431645EC}">
+                        <a14:shadowObscured xmlns:a14="http://schemas.microsoft.com/office/drawing/2010/main"/>
+                      </a:ext>
+                    </a:extLst>
+                  </pic:spPr>
+                </pic:pic>
+              </a:graphicData>
+            </a:graphic>
+          </wp:anchor>
+        </w:drawing>
+      </w:r>
+      <w:r>
+        <w:rPr>
+          <w:noProof/>
+        </w:rPr>
+        <w:drawing>
+          <wp:inline distT="0" distB="0" distL="0" distR="0" wp14:anchorId="6DC0A94F" wp14:editId="7D4EB3D6">
+            <wp:extent cx="5760720" cy="3240405"/>
+            <wp:effectExtent l="0" t="0" r="0" b="0"/>
+            <wp:docPr id="6" name="Obrázek 6"/>
+            <wp:cNvGraphicFramePr>
+              <a:graphicFrameLocks xmlns:a="http://schemas.openxmlformats.org/drawingml/2006/main" noChangeAspect="1"/>
+            </wp:cNvGraphicFramePr>
+            <a:graphic xmlns:a="http://schemas.openxmlformats.org/drawingml/2006/main">
+              <a:graphicData uri="http://schemas.openxmlformats.org/drawingml/2006/picture">
+                <pic:pic xmlns:pic="http://schemas.openxmlformats.org/drawingml/2006/picture">
+                  <pic:nvPicPr>
+                    <pic:cNvPr id="1" name=""/>
+                    <pic:cNvPicPr/>
+                  </pic:nvPicPr>
+                  <pic:blipFill>
+                    <a:blip r:embed="rId11"/>
+                    <a:stretch>
+                      <a:fillRect/>
+                    </a:stretch>
+                  </pic:blipFill>
+                  <pic:spPr>
+                    <a:xfrm>
+                      <a:off x="0" y="0"/>
+                      <a:ext cx="5760720" cy="3240405"/>
+                    </a:xfrm>
+                    <a:prstGeom prst="rect">
+                      <a:avLst/>
+                    </a:prstGeom>
+                  </pic:spPr>
+                </pic:pic>
+              </a:graphicData>
+            </a:graphic>
+          </wp:inline>
+        </w:drawing>
+      </w:r>
+    </w:p>
+    <w:p>
+      <w:pPr>
+        <w:rPr>
+          <w:noProof/>
+        </w:rPr>
+      </w:pPr>
+    </w:p>
+    <w:p/>
+    <w:p>
+      <w:r>
+        <w:lastRenderedPageBreak/>
+        <w:t xml:space="preserve">Zde můžeme </w:t>
+      </w:r>
+      <w:proofErr w:type="gramStart"/>
+      <w:r>
+        <w:t>vidět</w:t>
+      </w:r>
+      <w:proofErr w:type="gramEnd"/>
+      <w:r>
+        <w:t xml:space="preserve"> že je Potřeba jméno, Příjmení, Kontakt, Obor ročník Uživatelské jméno a heslo, pojďme se podívat blíže.</w:t>
+      </w:r>
+    </w:p>
+    <w:p>
+      <w:r>
+        <w:rPr>
+          <w:noProof/>
+        </w:rPr>
+        <w:drawing>
+          <wp:inline distT="0" distB="0" distL="0" distR="0" wp14:anchorId="6FA859CA" wp14:editId="188C3115">
+            <wp:extent cx="4548597" cy="2695493"/>
+            <wp:effectExtent l="0" t="0" r="4445" b="0"/>
+            <wp:docPr id="7" name="Obrázek 7"/>
+            <wp:cNvGraphicFramePr>
+              <a:graphicFrameLocks xmlns:a="http://schemas.openxmlformats.org/drawingml/2006/main" noChangeAspect="1"/>
+            </wp:cNvGraphicFramePr>
+            <a:graphic xmlns:a="http://schemas.openxmlformats.org/drawingml/2006/main">
+              <a:graphicData uri="http://schemas.openxmlformats.org/drawingml/2006/picture">
+                <pic:pic xmlns:pic="http://schemas.openxmlformats.org/drawingml/2006/picture">
+                  <pic:nvPicPr>
+                    <pic:cNvPr id="1" name=""/>
+                    <pic:cNvPicPr/>
+                  </pic:nvPicPr>
+                  <pic:blipFill rotWithShape="1">
+                    <a:blip r:embed="rId12"/>
+                    <a:srcRect l="35337" t="30429" r="38578" b="42090"/>
+                    <a:stretch/>
+                  </pic:blipFill>
+                  <pic:spPr bwMode="auto">
+                    <a:xfrm>
+                      <a:off x="0" y="0"/>
+                      <a:ext cx="4629451" cy="2743407"/>
+                    </a:xfrm>
+                    <a:prstGeom prst="rect">
+                      <a:avLst/>
+                    </a:prstGeom>
+                    <a:ln>
+                      <a:noFill/>
+                    </a:ln>
+                    <a:extLst>
+                      <a:ext uri="{53640926-AAD7-44D8-BBD7-CCE9431645EC}">
+                        <a14:shadowObscured xmlns:a14="http://schemas.microsoft.com/office/drawing/2010/main"/>
+                      </a:ext>
+                    </a:extLst>
+                  </pic:spPr>
+                </pic:pic>
+              </a:graphicData>
+            </a:graphic>
+          </wp:inline>
+        </w:drawing>
+      </w:r>
+    </w:p>
+    <w:p>
+      <w:r>
+        <w:t xml:space="preserve">V kolonce Obor vybereme zkratku oboru  </w:t>
+      </w:r>
+    </w:p>
+    <w:p>
+      <w:r>
+        <w:t>EPS – Elektronické počítačové systémy</w:t>
+      </w:r>
+    </w:p>
+    <w:p>
+      <w:r>
+        <w:t>IT – Informační technologie a management</w:t>
+      </w:r>
+    </w:p>
+    <w:p>
+      <w:r>
+        <w:t>ST – Strojírenská technologie – Počítačová grafika</w:t>
+      </w:r>
+    </w:p>
+    <w:p>
+      <w:r>
+        <w:t>S – Slaboproudá elektrotechnika</w:t>
+      </w:r>
+    </w:p>
+    <w:p>
+      <w:r>
+        <w:t>Jiné – ostatní bory.</w:t>
+      </w:r>
+    </w:p>
+    <w:p>
+      <w:r>
+        <w:rPr>
+          <w:noProof/>
+        </w:rPr>
+        <w:drawing>
+          <wp:inline distT="0" distB="0" distL="0" distR="0" wp14:anchorId="15CCE671" wp14:editId="014B5222">
+            <wp:extent cx="5043723" cy="2941982"/>
+            <wp:effectExtent l="0" t="0" r="5080" b="0"/>
+            <wp:docPr id="8" name="Obrázek 8"/>
+            <wp:cNvGraphicFramePr>
+              <a:graphicFrameLocks xmlns:a="http://schemas.openxmlformats.org/drawingml/2006/main" noChangeAspect="1"/>
+            </wp:cNvGraphicFramePr>
+            <a:graphic xmlns:a="http://schemas.openxmlformats.org/drawingml/2006/main">
+              <a:graphicData uri="http://schemas.openxmlformats.org/drawingml/2006/picture">
+                <pic:pic xmlns:pic="http://schemas.openxmlformats.org/drawingml/2006/picture">
+                  <pic:nvPicPr>
+                    <pic:cNvPr id="1" name=""/>
+                    <pic:cNvPicPr/>
+                  </pic:nvPicPr>
+                  <pic:blipFill rotWithShape="1">
+                    <a:blip r:embed="rId13"/>
+                    <a:srcRect l="35619" t="44424" r="37888" b="28104"/>
+                    <a:stretch/>
+                  </pic:blipFill>
+                  <pic:spPr bwMode="auto">
+                    <a:xfrm>
+                      <a:off x="0" y="0"/>
+                      <a:ext cx="5095914" cy="2972425"/>
+                    </a:xfrm>
+                    <a:prstGeom prst="rect">
+                      <a:avLst/>
+                    </a:prstGeom>
+                    <a:ln>
+                      <a:noFill/>
+                    </a:ln>
+                    <a:extLst>
+                      <a:ext uri="{53640926-AAD7-44D8-BBD7-CCE9431645EC}">
+                        <a14:shadowObscured xmlns:a14="http://schemas.microsoft.com/office/drawing/2010/main"/>
+                      </a:ext>
+                    </a:extLst>
+                  </pic:spPr>
+                </pic:pic>
+              </a:graphicData>
+            </a:graphic>
+          </wp:inline>
+        </w:drawing>
+      </w:r>
+    </w:p>
+    <w:p>
+      <w:r>
+        <w:t>Dále ročník tedy v kolikátém ročníku studujete nebo zda jste Absolvent naší školy</w:t>
+      </w:r>
+    </w:p>
+    <w:p/>
+    <w:p/>
+    <w:p>
+      <w:r>
+        <w:lastRenderedPageBreak/>
+        <w:t xml:space="preserve">Vzhled registrace ve </w:t>
+      </w:r>
+      <w:proofErr w:type="spellStart"/>
+      <w:r>
+        <w:t>Vlasak</w:t>
+      </w:r>
+      <w:proofErr w:type="spellEnd"/>
+      <w:r>
+        <w:t xml:space="preserve"> Mode</w:t>
+      </w:r>
+    </w:p>
+    <w:p>
+      <w:r>
+        <w:rPr>
+          <w:noProof/>
+        </w:rPr>
+        <w:drawing>
+          <wp:inline distT="0" distB="0" distL="0" distR="0" wp14:anchorId="22162477" wp14:editId="0EBE20C4">
+            <wp:extent cx="5760720" cy="3240405"/>
+            <wp:effectExtent l="0" t="0" r="0" b="0"/>
+            <wp:docPr id="10" name="Obrázek 10"/>
+            <wp:cNvGraphicFramePr>
+              <a:graphicFrameLocks xmlns:a="http://schemas.openxmlformats.org/drawingml/2006/main" noChangeAspect="1"/>
+            </wp:cNvGraphicFramePr>
+            <a:graphic xmlns:a="http://schemas.openxmlformats.org/drawingml/2006/main">
+              <a:graphicData uri="http://schemas.openxmlformats.org/drawingml/2006/picture">
+                <pic:pic xmlns:pic="http://schemas.openxmlformats.org/drawingml/2006/picture">
+                  <pic:nvPicPr>
+                    <pic:cNvPr id="1" name=""/>
+                    <pic:cNvPicPr/>
+                  </pic:nvPicPr>
+                  <pic:blipFill>
+                    <a:blip r:embed="rId14"/>
+                    <a:stretch>
+                      <a:fillRect/>
+                    </a:stretch>
+                  </pic:blipFill>
+                  <pic:spPr>
+                    <a:xfrm>
+                      <a:off x="0" y="0"/>
+                      <a:ext cx="5760720" cy="3240405"/>
+                    </a:xfrm>
+                    <a:prstGeom prst="rect">
+                      <a:avLst/>
+                    </a:prstGeom>
+                  </pic:spPr>
+                </pic:pic>
+              </a:graphicData>
+            </a:graphic>
+          </wp:inline>
+        </w:drawing>
+      </w:r>
+    </w:p>
+    <w:p>
+      <w:r>
+        <w:t>To by k pohybu na stránce bylo vše.</w:t>
+      </w:r>
       <w:bookmarkStart w:id="0" w:name="_GoBack"/>
       <w:bookmarkEnd w:id="0"/>
-      <w:r>
-        <w:rPr>
-          <w:sz w:val="36"/>
-          <w:szCs w:val="36"/>
-        </w:rPr>
-        <w:br w:type="page"/>
-      </w:r>
-    </w:p>
-    <w:p>
-      <w:pPr>
-        <w:rPr>
-          <w:sz w:val="36"/>
-          <w:szCs w:val="36"/>
-        </w:rPr>
-      </w:pPr>
-    </w:p>
-    <w:p>
-      <w:r>
-        <w:rPr>
-          <w:sz w:val="36"/>
-          <w:szCs w:val="36"/>
-        </w:rPr>
-        <w:t>Jak fungovat na stránce?</w:t>
-      </w:r>
-    </w:p>
-    <w:p>
-      <w:r>
-        <w:t xml:space="preserve">Když se dostaneme na stránku, můžeme zde listovat hned po přihlášení mezi nápady z Kroužku </w:t>
-      </w:r>
-      <w:proofErr w:type="spellStart"/>
-      <w:r>
-        <w:t>mechatroniky</w:t>
-      </w:r>
-      <w:proofErr w:type="spellEnd"/>
-      <w:r>
-        <w:t xml:space="preserve">. Po </w:t>
-      </w:r>
-      <w:proofErr w:type="spellStart"/>
-      <w:r>
-        <w:t>rozkliknutí</w:t>
-      </w:r>
-      <w:proofErr w:type="spellEnd"/>
-      <w:r>
-        <w:t xml:space="preserve"> daného nápadu, uvidíme informace o projektu, v jakém je stavu, a též tlačítko, zda máme o pokračování na tomto projektu zájem.</w:t>
-      </w:r>
-    </w:p>
-    <w:p/>
-    <w:p>
-      <w:pPr>
-        <w:rPr>
-          <w:sz w:val="32"/>
-        </w:rPr>
-      </w:pPr>
-      <w:r>
-        <w:rPr>
-          <w:sz w:val="32"/>
-        </w:rPr>
-        <w:t>Ale jak na to?</w:t>
-      </w:r>
-    </w:p>
-    <w:p>
-      <w:r>
-        <w:t xml:space="preserve">Stránku zapneme </w:t>
-      </w:r>
     </w:p>
     <w:sectPr>
-      <w:headerReference w:type="default" r:id="rId6"/>
-      <w:footerReference w:type="default" r:id="rId7"/>
+      <w:headerReference w:type="default" r:id="rId15"/>
+      <w:footerReference w:type="default" r:id="rId16"/>
       <w:pgSz w:w="11906" w:h="16838"/>
       <w:pgMar w:top="1417" w:right="1417" w:bottom="1417" w:left="1417" w:header="708" w:footer="708" w:gutter="0"/>
       <w:cols w:space="708"/>

</xml_diff>